<commit_message>
added in finalized github links to ms word doc
</commit_message>
<xml_diff>
--- a/Mod3CTOpt1/CriticalThinkingMod3Opt1Submission_Fritz.docx
+++ b/Mod3CTOpt1/CriticalThinkingMod3Opt1Submission_Fritz.docx
@@ -98,21 +98,7 @@
         <w:rPr>
           <w:rFonts w:ascii="Times New Roman" w:hAnsi="Times New Roman" w:cs="Times New Roman"/>
         </w:rPr>
-        <w:t>/</w:t>
-      </w:r>
-      <w:proofErr w:type="gramStart"/>
-      <w:r>
-        <w:rPr>
-          <w:rFonts w:ascii="Times New Roman" w:hAnsi="Times New Roman" w:cs="Times New Roman"/>
-        </w:rPr>
-        <w:t>/ -</w:t>
-      </w:r>
-      <w:proofErr w:type="gramEnd"/>
-      <w:r>
-        <w:rPr>
-          <w:rFonts w:ascii="Times New Roman" w:hAnsi="Times New Roman" w:cs="Times New Roman"/>
-        </w:rPr>
-        <w:t>------------------------------------------</w:t>
+        <w:t>// -------------------------------------------</w:t>
       </w:r>
     </w:p>
     <w:p>
@@ -138,21 +124,7 @@
         <w:rPr>
           <w:rFonts w:ascii="Times New Roman" w:hAnsi="Times New Roman" w:cs="Times New Roman"/>
         </w:rPr>
-        <w:t>/</w:t>
-      </w:r>
-      <w:proofErr w:type="gramStart"/>
-      <w:r>
-        <w:rPr>
-          <w:rFonts w:ascii="Times New Roman" w:hAnsi="Times New Roman" w:cs="Times New Roman"/>
-        </w:rPr>
-        <w:t>/ -</w:t>
-      </w:r>
-      <w:proofErr w:type="gramEnd"/>
-      <w:r>
-        <w:rPr>
-          <w:rFonts w:ascii="Times New Roman" w:hAnsi="Times New Roman" w:cs="Times New Roman"/>
-        </w:rPr>
-        <w:t>------------------------------------------</w:t>
+        <w:t>// -------------------------------------------</w:t>
       </w:r>
     </w:p>
     <w:p>
@@ -217,21 +189,7 @@
         <w:rPr>
           <w:rFonts w:ascii="Times New Roman" w:hAnsi="Times New Roman" w:cs="Times New Roman"/>
         </w:rPr>
-        <w:t xml:space="preserve">//         IF input is an </w:t>
-      </w:r>
-      <w:proofErr w:type="gramStart"/>
-      <w:r>
-        <w:rPr>
-          <w:rFonts w:ascii="Times New Roman" w:hAnsi="Times New Roman" w:cs="Times New Roman"/>
-        </w:rPr>
-        <w:t>integer</w:t>
-      </w:r>
-      <w:proofErr w:type="gramEnd"/>
-      <w:r>
-        <w:rPr>
-          <w:rFonts w:ascii="Times New Roman" w:hAnsi="Times New Roman" w:cs="Times New Roman"/>
-        </w:rPr>
-        <w:t xml:space="preserve"> THEN</w:t>
+        <w:t>//         IF input is an integer THEN</w:t>
       </w:r>
     </w:p>
     <w:p>
@@ -638,14 +596,7 @@
         <w:rPr>
           <w:rFonts w:ascii="Times New Roman" w:hAnsi="Times New Roman" w:cs="Times New Roman"/>
         </w:rPr>
-        <w:t>java.util.</w:t>
-      </w:r>
-      <w:proofErr w:type="gramStart"/>
-      <w:r>
-        <w:rPr>
-          <w:rFonts w:ascii="Times New Roman" w:hAnsi="Times New Roman" w:cs="Times New Roman"/>
-        </w:rPr>
-        <w:t>Scanner</w:t>
+        <w:t>java.util.Scanner</w:t>
       </w:r>
       <w:proofErr w:type="spellEnd"/>
       <w:r>
@@ -654,34 +605,25 @@
         </w:rPr>
         <w:t>;</w:t>
       </w:r>
-      <w:proofErr w:type="gramEnd"/>
-    </w:p>
-    <w:p>
-      <w:pPr>
-        <w:rPr>
-          <w:rFonts w:ascii="Times New Roman" w:hAnsi="Times New Roman" w:cs="Times New Roman"/>
-        </w:rPr>
-      </w:pPr>
-    </w:p>
-    <w:p>
-      <w:pPr>
-        <w:rPr>
-          <w:rFonts w:ascii="Times New Roman" w:hAnsi="Times New Roman" w:cs="Times New Roman"/>
-        </w:rPr>
-      </w:pPr>
-      <w:proofErr w:type="gramStart"/>
-      <w:r>
-        <w:rPr>
-          <w:rFonts w:ascii="Times New Roman" w:hAnsi="Times New Roman" w:cs="Times New Roman"/>
-        </w:rPr>
-        <w:t>public</w:t>
-      </w:r>
-      <w:proofErr w:type="gramEnd"/>
-      <w:r>
-        <w:rPr>
-          <w:rFonts w:ascii="Times New Roman" w:hAnsi="Times New Roman" w:cs="Times New Roman"/>
-        </w:rPr>
-        <w:t xml:space="preserve"> class CriticalThinkingMod3Opt1Fritz {</w:t>
+    </w:p>
+    <w:p>
+      <w:pPr>
+        <w:rPr>
+          <w:rFonts w:ascii="Times New Roman" w:hAnsi="Times New Roman" w:cs="Times New Roman"/>
+        </w:rPr>
+      </w:pPr>
+    </w:p>
+    <w:p>
+      <w:pPr>
+        <w:rPr>
+          <w:rFonts w:ascii="Times New Roman" w:hAnsi="Times New Roman" w:cs="Times New Roman"/>
+        </w:rPr>
+      </w:pPr>
+      <w:r>
+        <w:rPr>
+          <w:rFonts w:ascii="Times New Roman" w:hAnsi="Times New Roman" w:cs="Times New Roman"/>
+        </w:rPr>
+        <w:t>public class CriticalThinkingMod3Opt1Fritz {</w:t>
       </w:r>
     </w:p>
     <w:p>
@@ -704,7 +646,6 @@
         <w:t xml:space="preserve">        public static void main(String[] </w:t>
       </w:r>
       <w:proofErr w:type="spellStart"/>
-      <w:proofErr w:type="gramStart"/>
       <w:r>
         <w:rPr>
           <w:rFonts w:ascii="Times New Roman" w:hAnsi="Times New Roman" w:cs="Times New Roman"/>
@@ -718,7 +659,6 @@
         </w:rPr>
         <w:t>) {</w:t>
       </w:r>
-      <w:proofErr w:type="gramEnd"/>
     </w:p>
     <w:p>
       <w:pPr>
@@ -744,92 +684,54 @@
         <w:rPr>
           <w:rFonts w:ascii="Times New Roman" w:hAnsi="Times New Roman" w:cs="Times New Roman"/>
         </w:rPr>
-        <w:t xml:space="preserve"> = new Scanner(System.in</w:t>
-      </w:r>
-      <w:proofErr w:type="gramStart"/>
-      <w:r>
-        <w:rPr>
-          <w:rFonts w:ascii="Times New Roman" w:hAnsi="Times New Roman" w:cs="Times New Roman"/>
-        </w:rPr>
-        <w:t>);</w:t>
-      </w:r>
-      <w:proofErr w:type="gramEnd"/>
-    </w:p>
-    <w:p>
-      <w:pPr>
-        <w:rPr>
-          <w:rFonts w:ascii="Times New Roman" w:hAnsi="Times New Roman" w:cs="Times New Roman"/>
-        </w:rPr>
-      </w:pPr>
-      <w:r>
-        <w:rPr>
-          <w:rFonts w:ascii="Times New Roman" w:hAnsi="Times New Roman" w:cs="Times New Roman"/>
-        </w:rPr>
-        <w:t xml:space="preserve">        int income = </w:t>
-      </w:r>
-      <w:proofErr w:type="gramStart"/>
-      <w:r>
-        <w:rPr>
-          <w:rFonts w:ascii="Times New Roman" w:hAnsi="Times New Roman" w:cs="Times New Roman"/>
-        </w:rPr>
-        <w:t>-1;</w:t>
-      </w:r>
-      <w:proofErr w:type="gramEnd"/>
-    </w:p>
-    <w:p>
-      <w:pPr>
-        <w:rPr>
-          <w:rFonts w:ascii="Times New Roman" w:hAnsi="Times New Roman" w:cs="Times New Roman"/>
-        </w:rPr>
-      </w:pPr>
-    </w:p>
-    <w:p>
-      <w:pPr>
-        <w:rPr>
-          <w:rFonts w:ascii="Times New Roman" w:hAnsi="Times New Roman" w:cs="Times New Roman"/>
-        </w:rPr>
-      </w:pPr>
-      <w:r>
-        <w:rPr>
-          <w:rFonts w:ascii="Times New Roman" w:hAnsi="Times New Roman" w:cs="Times New Roman"/>
-        </w:rPr>
-        <w:t xml:space="preserve">        // Input validation loop to </w:t>
-      </w:r>
-      <w:proofErr w:type="gramStart"/>
-      <w:r>
-        <w:rPr>
-          <w:rFonts w:ascii="Times New Roman" w:hAnsi="Times New Roman" w:cs="Times New Roman"/>
-        </w:rPr>
-        <w:t>ensures</w:t>
-      </w:r>
-      <w:proofErr w:type="gramEnd"/>
-      <w:r>
-        <w:rPr>
-          <w:rFonts w:ascii="Times New Roman" w:hAnsi="Times New Roman" w:cs="Times New Roman"/>
-        </w:rPr>
-        <w:t xml:space="preserve"> the user enters a valid positive integer for income</w:t>
-      </w:r>
-    </w:p>
-    <w:p>
-      <w:pPr>
-        <w:rPr>
-          <w:rFonts w:ascii="Times New Roman" w:hAnsi="Times New Roman" w:cs="Times New Roman"/>
-        </w:rPr>
-      </w:pPr>
-      <w:r>
-        <w:rPr>
-          <w:rFonts w:ascii="Times New Roman" w:hAnsi="Times New Roman" w:cs="Times New Roman"/>
-        </w:rPr>
-        <w:t xml:space="preserve">        while (income &lt;= </w:t>
-      </w:r>
-      <w:proofErr w:type="gramStart"/>
-      <w:r>
-        <w:rPr>
-          <w:rFonts w:ascii="Times New Roman" w:hAnsi="Times New Roman" w:cs="Times New Roman"/>
-        </w:rPr>
-        <w:t>0) {</w:t>
-      </w:r>
-      <w:proofErr w:type="gramEnd"/>
+        <w:t xml:space="preserve"> = new Scanner(System.in);</w:t>
+      </w:r>
+    </w:p>
+    <w:p>
+      <w:pPr>
+        <w:rPr>
+          <w:rFonts w:ascii="Times New Roman" w:hAnsi="Times New Roman" w:cs="Times New Roman"/>
+        </w:rPr>
+      </w:pPr>
+      <w:r>
+        <w:rPr>
+          <w:rFonts w:ascii="Times New Roman" w:hAnsi="Times New Roman" w:cs="Times New Roman"/>
+        </w:rPr>
+        <w:t>        int income = -1;</w:t>
+      </w:r>
+    </w:p>
+    <w:p>
+      <w:pPr>
+        <w:rPr>
+          <w:rFonts w:ascii="Times New Roman" w:hAnsi="Times New Roman" w:cs="Times New Roman"/>
+        </w:rPr>
+      </w:pPr>
+    </w:p>
+    <w:p>
+      <w:pPr>
+        <w:rPr>
+          <w:rFonts w:ascii="Times New Roman" w:hAnsi="Times New Roman" w:cs="Times New Roman"/>
+        </w:rPr>
+      </w:pPr>
+      <w:r>
+        <w:rPr>
+          <w:rFonts w:ascii="Times New Roman" w:hAnsi="Times New Roman" w:cs="Times New Roman"/>
+        </w:rPr>
+        <w:t>        // Input validation loop to ensures the user enters a valid positive integer for income</w:t>
+      </w:r>
+    </w:p>
+    <w:p>
+      <w:pPr>
+        <w:rPr>
+          <w:rFonts w:ascii="Times New Roman" w:hAnsi="Times New Roman" w:cs="Times New Roman"/>
+        </w:rPr>
+      </w:pPr>
+      <w:r>
+        <w:rPr>
+          <w:rFonts w:ascii="Times New Roman" w:hAnsi="Times New Roman" w:cs="Times New Roman"/>
+        </w:rPr>
+        <w:t>        while (income &lt;= 0) {</w:t>
+      </w:r>
     </w:p>
     <w:p>
       <w:pPr>
@@ -855,16 +757,8 @@
         <w:rPr>
           <w:rFonts w:ascii="Times New Roman" w:hAnsi="Times New Roman" w:cs="Times New Roman"/>
         </w:rPr>
-        <w:t>("Enter your weekly income as a positive whole number: "</w:t>
-      </w:r>
-      <w:proofErr w:type="gramStart"/>
-      <w:r>
-        <w:rPr>
-          <w:rFonts w:ascii="Times New Roman" w:hAnsi="Times New Roman" w:cs="Times New Roman"/>
-        </w:rPr>
-        <w:t>);</w:t>
-      </w:r>
-      <w:proofErr w:type="gramEnd"/>
+        <w:t>("Enter your weekly income as a positive whole number: ");</w:t>
+      </w:r>
     </w:p>
     <w:p>
       <w:pPr>
@@ -910,16 +804,8 @@
         <w:rPr>
           <w:rFonts w:ascii="Times New Roman" w:hAnsi="Times New Roman" w:cs="Times New Roman"/>
         </w:rPr>
-        <w:t>(</w:t>
-      </w:r>
-      <w:proofErr w:type="gramStart"/>
-      <w:r>
-        <w:rPr>
-          <w:rFonts w:ascii="Times New Roman" w:hAnsi="Times New Roman" w:cs="Times New Roman"/>
-        </w:rPr>
-        <w:t>)) {</w:t>
-      </w:r>
-      <w:proofErr w:type="gramEnd"/>
+        <w:t>()) {</w:t>
+      </w:r>
     </w:p>
     <w:p>
       <w:pPr>
@@ -945,16 +831,8 @@
         <w:rPr>
           <w:rFonts w:ascii="Times New Roman" w:hAnsi="Times New Roman" w:cs="Times New Roman"/>
         </w:rPr>
-        <w:t>(</w:t>
-      </w:r>
-      <w:proofErr w:type="gramStart"/>
-      <w:r>
-        <w:rPr>
-          <w:rFonts w:ascii="Times New Roman" w:hAnsi="Times New Roman" w:cs="Times New Roman"/>
-        </w:rPr>
-        <w:t>);</w:t>
-      </w:r>
-      <w:proofErr w:type="gramEnd"/>
+        <w:t>();</w:t>
+      </w:r>
     </w:p>
     <w:p>
       <w:pPr>
@@ -987,16 +865,8 @@
           <w:rFonts w:ascii="Times New Roman" w:hAnsi="Times New Roman" w:cs="Times New Roman"/>
         </w:rPr>
         <w:lastRenderedPageBreak/>
-        <w:t xml:space="preserve">                if (income &lt;= </w:t>
-      </w:r>
-      <w:proofErr w:type="gramStart"/>
-      <w:r>
-        <w:rPr>
-          <w:rFonts w:ascii="Times New Roman" w:hAnsi="Times New Roman" w:cs="Times New Roman"/>
-        </w:rPr>
-        <w:t>0) {</w:t>
-      </w:r>
-      <w:proofErr w:type="gramEnd"/>
+        <w:t>                if (income &lt;= 0) {</w:t>
+      </w:r>
     </w:p>
     <w:p>
       <w:pPr>
@@ -1022,16 +892,8 @@
         <w:rPr>
           <w:rFonts w:ascii="Times New Roman" w:hAnsi="Times New Roman" w:cs="Times New Roman"/>
         </w:rPr>
-        <w:t>("Income must be a positive number."</w:t>
-      </w:r>
-      <w:proofErr w:type="gramStart"/>
-      <w:r>
-        <w:rPr>
-          <w:rFonts w:ascii="Times New Roman" w:hAnsi="Times New Roman" w:cs="Times New Roman"/>
-        </w:rPr>
-        <w:t>);</w:t>
-      </w:r>
-      <w:proofErr w:type="gramEnd"/>
+        <w:t>("Income must be a positive number.");</w:t>
+      </w:r>
     </w:p>
     <w:p>
       <w:pPr>
@@ -1096,16 +958,8 @@
         <w:rPr>
           <w:rFonts w:ascii="Times New Roman" w:hAnsi="Times New Roman" w:cs="Times New Roman"/>
         </w:rPr>
-        <w:t>("Invalid input. Please enter a whole number."</w:t>
-      </w:r>
-      <w:proofErr w:type="gramStart"/>
-      <w:r>
-        <w:rPr>
-          <w:rFonts w:ascii="Times New Roman" w:hAnsi="Times New Roman" w:cs="Times New Roman"/>
-        </w:rPr>
-        <w:t>);</w:t>
-      </w:r>
-      <w:proofErr w:type="gramEnd"/>
+        <w:t>("Invalid input. Please enter a whole number.");</w:t>
+      </w:r>
     </w:p>
     <w:p>
       <w:pPr>
@@ -1193,7 +1047,6 @@
         <w:t xml:space="preserve">        double </w:t>
       </w:r>
       <w:proofErr w:type="spellStart"/>
-      <w:proofErr w:type="gramStart"/>
       <w:r>
         <w:rPr>
           <w:rFonts w:ascii="Times New Roman" w:hAnsi="Times New Roman" w:cs="Times New Roman"/>
@@ -1207,35 +1060,26 @@
         </w:rPr>
         <w:t>;</w:t>
       </w:r>
-      <w:proofErr w:type="gramEnd"/>
-    </w:p>
-    <w:p>
-      <w:pPr>
-        <w:rPr>
-          <w:rFonts w:ascii="Times New Roman" w:hAnsi="Times New Roman" w:cs="Times New Roman"/>
-        </w:rPr>
-      </w:pPr>
-    </w:p>
-    <w:p>
-      <w:pPr>
-        <w:rPr>
-          <w:rFonts w:ascii="Times New Roman" w:hAnsi="Times New Roman" w:cs="Times New Roman"/>
-        </w:rPr>
-      </w:pPr>
-      <w:r>
-        <w:rPr>
-          <w:rFonts w:ascii="Times New Roman" w:hAnsi="Times New Roman" w:cs="Times New Roman"/>
-        </w:rPr>
-        <w:t>        if (income &lt; 500</w:t>
-      </w:r>
-      <w:proofErr w:type="gramStart"/>
-      <w:r>
-        <w:rPr>
-          <w:rFonts w:ascii="Times New Roman" w:hAnsi="Times New Roman" w:cs="Times New Roman"/>
-        </w:rPr>
-        <w:t>) {</w:t>
-      </w:r>
-      <w:proofErr w:type="gramEnd"/>
+    </w:p>
+    <w:p>
+      <w:pPr>
+        <w:rPr>
+          <w:rFonts w:ascii="Times New Roman" w:hAnsi="Times New Roman" w:cs="Times New Roman"/>
+        </w:rPr>
+      </w:pPr>
+    </w:p>
+    <w:p>
+      <w:pPr>
+        <w:rPr>
+          <w:rFonts w:ascii="Times New Roman" w:hAnsi="Times New Roman" w:cs="Times New Roman"/>
+        </w:rPr>
+      </w:pPr>
+      <w:r>
+        <w:rPr>
+          <w:rFonts w:ascii="Times New Roman" w:hAnsi="Times New Roman" w:cs="Times New Roman"/>
+        </w:rPr>
+        <w:t>        if (income &lt; 500) {</w:t>
+      </w:r>
     </w:p>
     <w:p>
       <w:pPr>
@@ -1261,37 +1105,21 @@
         <w:rPr>
           <w:rFonts w:ascii="Times New Roman" w:hAnsi="Times New Roman" w:cs="Times New Roman"/>
         </w:rPr>
-        <w:t xml:space="preserve"> = </w:t>
-      </w:r>
-      <w:proofErr w:type="gramStart"/>
-      <w:r>
-        <w:rPr>
-          <w:rFonts w:ascii="Times New Roman" w:hAnsi="Times New Roman" w:cs="Times New Roman"/>
-        </w:rPr>
-        <w:t>0.10;</w:t>
-      </w:r>
-      <w:proofErr w:type="gramEnd"/>
-    </w:p>
-    <w:p>
-      <w:pPr>
-        <w:rPr>
-          <w:rFonts w:ascii="Times New Roman" w:hAnsi="Times New Roman" w:cs="Times New Roman"/>
-        </w:rPr>
-      </w:pPr>
-      <w:r>
-        <w:rPr>
-          <w:rFonts w:ascii="Times New Roman" w:hAnsi="Times New Roman" w:cs="Times New Roman"/>
-        </w:rPr>
-        <w:t xml:space="preserve">        } else if (income &lt; </w:t>
-      </w:r>
-      <w:proofErr w:type="gramStart"/>
-      <w:r>
-        <w:rPr>
-          <w:rFonts w:ascii="Times New Roman" w:hAnsi="Times New Roman" w:cs="Times New Roman"/>
-        </w:rPr>
-        <w:t>1500) {</w:t>
-      </w:r>
-      <w:proofErr w:type="gramEnd"/>
+        <w:t xml:space="preserve"> = 0.10;</w:t>
+      </w:r>
+    </w:p>
+    <w:p>
+      <w:pPr>
+        <w:rPr>
+          <w:rFonts w:ascii="Times New Roman" w:hAnsi="Times New Roman" w:cs="Times New Roman"/>
+        </w:rPr>
+      </w:pPr>
+      <w:r>
+        <w:rPr>
+          <w:rFonts w:ascii="Times New Roman" w:hAnsi="Times New Roman" w:cs="Times New Roman"/>
+        </w:rPr>
+        <w:t>        } else if (income &lt; 1500) {</w:t>
+      </w:r>
     </w:p>
     <w:p>
       <w:pPr>
@@ -1317,37 +1145,21 @@
         <w:rPr>
           <w:rFonts w:ascii="Times New Roman" w:hAnsi="Times New Roman" w:cs="Times New Roman"/>
         </w:rPr>
-        <w:t xml:space="preserve"> = </w:t>
-      </w:r>
-      <w:proofErr w:type="gramStart"/>
-      <w:r>
-        <w:rPr>
-          <w:rFonts w:ascii="Times New Roman" w:hAnsi="Times New Roman" w:cs="Times New Roman"/>
-        </w:rPr>
-        <w:t>0.15;</w:t>
-      </w:r>
-      <w:proofErr w:type="gramEnd"/>
-    </w:p>
-    <w:p>
-      <w:pPr>
-        <w:rPr>
-          <w:rFonts w:ascii="Times New Roman" w:hAnsi="Times New Roman" w:cs="Times New Roman"/>
-        </w:rPr>
-      </w:pPr>
-      <w:r>
-        <w:rPr>
-          <w:rFonts w:ascii="Times New Roman" w:hAnsi="Times New Roman" w:cs="Times New Roman"/>
-        </w:rPr>
-        <w:t xml:space="preserve">        } else if (income &lt; </w:t>
-      </w:r>
-      <w:proofErr w:type="gramStart"/>
-      <w:r>
-        <w:rPr>
-          <w:rFonts w:ascii="Times New Roman" w:hAnsi="Times New Roman" w:cs="Times New Roman"/>
-        </w:rPr>
-        <w:t>2500) {</w:t>
-      </w:r>
-      <w:proofErr w:type="gramEnd"/>
+        <w:t xml:space="preserve"> = 0.15;</w:t>
+      </w:r>
+    </w:p>
+    <w:p>
+      <w:pPr>
+        <w:rPr>
+          <w:rFonts w:ascii="Times New Roman" w:hAnsi="Times New Roman" w:cs="Times New Roman"/>
+        </w:rPr>
+      </w:pPr>
+      <w:r>
+        <w:rPr>
+          <w:rFonts w:ascii="Times New Roman" w:hAnsi="Times New Roman" w:cs="Times New Roman"/>
+        </w:rPr>
+        <w:t>        } else if (income &lt; 2500) {</w:t>
+      </w:r>
     </w:p>
     <w:p>
       <w:pPr>
@@ -1373,16 +1185,8 @@
         <w:rPr>
           <w:rFonts w:ascii="Times New Roman" w:hAnsi="Times New Roman" w:cs="Times New Roman"/>
         </w:rPr>
-        <w:t xml:space="preserve"> = </w:t>
-      </w:r>
-      <w:proofErr w:type="gramStart"/>
-      <w:r>
-        <w:rPr>
-          <w:rFonts w:ascii="Times New Roman" w:hAnsi="Times New Roman" w:cs="Times New Roman"/>
-        </w:rPr>
-        <w:t>0.20;</w:t>
-      </w:r>
-      <w:proofErr w:type="gramEnd"/>
+        <w:t xml:space="preserve"> = 0.20;</w:t>
+      </w:r>
     </w:p>
     <w:p>
       <w:pPr>
@@ -1421,16 +1225,8 @@
         <w:rPr>
           <w:rFonts w:ascii="Times New Roman" w:hAnsi="Times New Roman" w:cs="Times New Roman"/>
         </w:rPr>
-        <w:t xml:space="preserve"> = </w:t>
-      </w:r>
-      <w:proofErr w:type="gramStart"/>
-      <w:r>
-        <w:rPr>
-          <w:rFonts w:ascii="Times New Roman" w:hAnsi="Times New Roman" w:cs="Times New Roman"/>
-        </w:rPr>
-        <w:t>0.30;</w:t>
-      </w:r>
-      <w:proofErr w:type="gramEnd"/>
+        <w:t xml:space="preserve"> = 0.30;</w:t>
+      </w:r>
     </w:p>
     <w:p>
       <w:pPr>
@@ -1492,7 +1288,6 @@
         <w:t xml:space="preserve"> = income * </w:t>
       </w:r>
       <w:proofErr w:type="spellStart"/>
-      <w:proofErr w:type="gramStart"/>
       <w:r>
         <w:rPr>
           <w:rFonts w:ascii="Times New Roman" w:hAnsi="Times New Roman" w:cs="Times New Roman"/>
@@ -1506,7 +1301,6 @@
         </w:rPr>
         <w:t>;</w:t>
       </w:r>
-      <w:proofErr w:type="gramEnd"/>
     </w:p>
     <w:p>
       <w:pPr>
@@ -1553,21 +1347,7 @@
         <w:rPr>
           <w:rFonts w:ascii="Times New Roman" w:hAnsi="Times New Roman" w:cs="Times New Roman"/>
         </w:rPr>
-        <w:t>("Your weekly tax withholding is: $%.2f (%.0f%% rate</w:t>
-      </w:r>
-      <w:proofErr w:type="gramStart"/>
-      <w:r>
-        <w:rPr>
-          <w:rFonts w:ascii="Times New Roman" w:hAnsi="Times New Roman" w:cs="Times New Roman"/>
-        </w:rPr>
-        <w:t>)%n</w:t>
-      </w:r>
-      <w:proofErr w:type="gramEnd"/>
-      <w:r>
-        <w:rPr>
-          <w:rFonts w:ascii="Times New Roman" w:hAnsi="Times New Roman" w:cs="Times New Roman"/>
-        </w:rPr>
-        <w:t xml:space="preserve">", </w:t>
+        <w:t xml:space="preserve">("Your weekly tax withholding is: $%.2f (%.0f%% rate)%n", </w:t>
       </w:r>
       <w:proofErr w:type="spellStart"/>
       <w:r>
@@ -1595,16 +1375,8 @@
         <w:rPr>
           <w:rFonts w:ascii="Times New Roman" w:hAnsi="Times New Roman" w:cs="Times New Roman"/>
         </w:rPr>
-        <w:t xml:space="preserve"> * 100</w:t>
-      </w:r>
-      <w:proofErr w:type="gramStart"/>
-      <w:r>
-        <w:rPr>
-          <w:rFonts w:ascii="Times New Roman" w:hAnsi="Times New Roman" w:cs="Times New Roman"/>
-        </w:rPr>
-        <w:t>);</w:t>
-      </w:r>
-      <w:proofErr w:type="gramEnd"/>
+        <w:t xml:space="preserve"> * 100);</w:t>
+      </w:r>
     </w:p>
     <w:p>
       <w:pPr>
@@ -1650,16 +1422,8 @@
         <w:rPr>
           <w:rFonts w:ascii="Times New Roman" w:hAnsi="Times New Roman" w:cs="Times New Roman"/>
         </w:rPr>
-        <w:t>(</w:t>
-      </w:r>
-      <w:proofErr w:type="gramStart"/>
-      <w:r>
-        <w:rPr>
-          <w:rFonts w:ascii="Times New Roman" w:hAnsi="Times New Roman" w:cs="Times New Roman"/>
-        </w:rPr>
-        <w:t>);</w:t>
-      </w:r>
-      <w:proofErr w:type="gramEnd"/>
+        <w:t>();</w:t>
+      </w:r>
     </w:p>
     <w:p>
       <w:pPr>
@@ -1857,6 +1621,7 @@
       <w:r>
         <w:rPr>
           <w:rFonts w:ascii="Times New Roman" w:hAnsi="Times New Roman" w:cs="Times New Roman"/>
+          <w:noProof/>
         </w:rPr>
         <w:drawing>
           <wp:inline distT="0" distB="0" distL="0" distR="0" wp14:anchorId="7D08D4EC" wp14:editId="1A2E32B1">
@@ -1922,6 +1687,7 @@
       <w:r>
         <w:rPr>
           <w:rFonts w:ascii="Times New Roman" w:hAnsi="Times New Roman" w:cs="Times New Roman"/>
+          <w:noProof/>
         </w:rPr>
         <w:drawing>
           <wp:inline distT="0" distB="0" distL="0" distR="0" wp14:anchorId="56F0D392" wp14:editId="1CDE44BF">
@@ -1987,6 +1753,7 @@
       <w:r>
         <w:rPr>
           <w:rFonts w:ascii="Times New Roman" w:hAnsi="Times New Roman" w:cs="Times New Roman"/>
+          <w:noProof/>
         </w:rPr>
         <w:drawing>
           <wp:inline distT="0" distB="0" distL="0" distR="0" wp14:anchorId="39C47EF2" wp14:editId="1AC12E90">
@@ -2047,6 +1814,7 @@
       <w:r>
         <w:rPr>
           <w:rFonts w:ascii="Times New Roman" w:hAnsi="Times New Roman" w:cs="Times New Roman"/>
+          <w:noProof/>
         </w:rPr>
         <w:drawing>
           <wp:inline distT="0" distB="0" distL="0" distR="0" wp14:anchorId="1100AE8F" wp14:editId="5D9849B0">
@@ -2083,6 +1851,77 @@
             </a:graphic>
           </wp:inline>
         </w:drawing>
+      </w:r>
+    </w:p>
+    <w:p>
+      <w:pPr>
+        <w:rPr>
+          <w:rFonts w:ascii="Times New Roman" w:hAnsi="Times New Roman" w:cs="Times New Roman"/>
+          <w:b/>
+          <w:bCs/>
+        </w:rPr>
+      </w:pPr>
+      <w:proofErr w:type="spellStart"/>
+      <w:r>
+        <w:rPr>
+          <w:rFonts w:ascii="Times New Roman" w:hAnsi="Times New Roman" w:cs="Times New Roman"/>
+          <w:b/>
+          <w:bCs/>
+        </w:rPr>
+        <w:t>Github</w:t>
+      </w:r>
+      <w:proofErr w:type="spellEnd"/>
+      <w:r>
+        <w:rPr>
+          <w:rFonts w:ascii="Times New Roman" w:hAnsi="Times New Roman" w:cs="Times New Roman"/>
+          <w:b/>
+          <w:bCs/>
+        </w:rPr>
+        <w:t xml:space="preserve"> Links</w:t>
+      </w:r>
+    </w:p>
+    <w:p>
+      <w:pPr>
+        <w:rPr>
+          <w:rFonts w:ascii="Times New Roman" w:hAnsi="Times New Roman" w:cs="Times New Roman"/>
+        </w:rPr>
+      </w:pPr>
+      <w:hyperlink r:id="rId8" w:history="1">
+        <w:r>
+          <w:rPr>
+            <w:rStyle w:val="Hyperlink"/>
+            <w:rFonts w:ascii="Times New Roman" w:hAnsi="Times New Roman" w:cs="Times New Roman"/>
+          </w:rPr>
+          <w:t>https://github.com/gfritzcsu/Programming1/tree/master/Mod3CTOpt1</w:t>
+        </w:r>
+      </w:hyperlink>
+      <w:r>
+        <w:rPr>
+          <w:rFonts w:ascii="Times New Roman" w:hAnsi="Times New Roman" w:cs="Times New Roman"/>
+        </w:rPr>
+        <w:t xml:space="preserve"> </w:t>
+      </w:r>
+    </w:p>
+    <w:p>
+      <w:pPr>
+        <w:rPr>
+          <w:rFonts w:ascii="Times New Roman" w:hAnsi="Times New Roman" w:cs="Times New Roman"/>
+        </w:rPr>
+      </w:pPr>
+      <w:hyperlink r:id="rId9" w:history="1">
+        <w:r>
+          <w:rPr>
+            <w:rStyle w:val="Hyperlink"/>
+            <w:rFonts w:ascii="Times New Roman" w:hAnsi="Times New Roman" w:cs="Times New Roman"/>
+          </w:rPr>
+          <w:t>https://github.com/gfritzcsu/Programming1/commits/master/Mod3CTOpt1</w:t>
+        </w:r>
+      </w:hyperlink>
+      <w:r>
+        <w:rPr>
+          <w:rFonts w:ascii="Times New Roman" w:hAnsi="Times New Roman" w:cs="Times New Roman"/>
+        </w:rPr>
+        <w:t xml:space="preserve"> </w:t>
       </w:r>
     </w:p>
     <w:sectPr>

</xml_diff>